<commit_message>
Added page content for index, team info and some project info
</commit_message>
<xml_diff>
--- a/Documents/Plans and Progress - A3 Alex.docx
+++ b/Documents/Plans and Progress - A3 Alex.docx
@@ -1346,13 +1346,13 @@
         <mc:AlternateContent>
           <mc:Choice Requires="wps">
             <w:drawing>
-              <wp:anchor distT="0" distB="0" distL="114300" distR="114300" simplePos="0" relativeHeight="251669504" behindDoc="0" locked="0" layoutInCell="1" allowOverlap="1" wp14:anchorId="137F0E85" wp14:editId="0A4C75D0">
+              <wp:anchor distT="0" distB="0" distL="114300" distR="114300" simplePos="0" relativeHeight="251669504" behindDoc="0" locked="0" layoutInCell="1" allowOverlap="1" wp14:anchorId="137F0E85" wp14:editId="4F846113">
                 <wp:simplePos x="0" y="0"/>
                 <wp:positionH relativeFrom="column">
-                  <wp:posOffset>3157136</wp:posOffset>
+                  <wp:posOffset>4368292</wp:posOffset>
                 </wp:positionH>
                 <wp:positionV relativeFrom="paragraph">
-                  <wp:posOffset>84958</wp:posOffset>
+                  <wp:posOffset>47879</wp:posOffset>
                 </wp:positionV>
                 <wp:extent cx="552091" cy="258792"/>
                 <wp:effectExtent l="0" t="0" r="19685" b="27305"/>
@@ -1403,7 +1403,7 @@
           </mc:Choice>
           <mc:Fallback>
             <w:pict>
-              <v:oval w14:anchorId="4C0C3FE8" id="Oval 8" o:spid="_x0000_s1026" style="position:absolute;margin-left:248.6pt;margin-top:6.7pt;width:43.45pt;height:20.4pt;z-index:251669504;visibility:visible;mso-wrap-style:square;mso-wrap-distance-left:9pt;mso-wrap-distance-top:0;mso-wrap-distance-right:9pt;mso-wrap-distance-bottom:0;mso-position-horizontal:absolute;mso-position-horizontal-relative:text;mso-position-vertical:absolute;mso-position-vertical-relative:text;v-text-anchor:middle" o:gfxdata="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" filled="f" strokecolor="#1f3763 [1604]" strokeweight="1pt">
+              <v:oval w14:anchorId="5BEB89BE" id="Oval 8" o:spid="_x0000_s1026" style="position:absolute;margin-left:343.95pt;margin-top:3.75pt;width:43.45pt;height:20.4pt;z-index:251669504;visibility:visible;mso-wrap-style:square;mso-wrap-distance-left:9pt;mso-wrap-distance-top:0;mso-wrap-distance-right:9pt;mso-wrap-distance-bottom:0;mso-position-horizontal:absolute;mso-position-horizontal-relative:text;mso-position-vertical:absolute;mso-position-vertical-relative:text;v-text-anchor:middle" o:gfxdata="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" filled="f" strokecolor="#1f3763 [1604]" strokeweight="1pt">
                 <v:stroke joinstyle="miter"/>
               </v:oval>
             </w:pict>
@@ -1882,6 +1882,21 @@
           <w:szCs w:val="24"/>
         </w:rPr>
         <w:t xml:space="preserve">So far into this project we have completed a number of assets including:  </w:t>
+      </w:r>
+    </w:p>
+    <w:p>
+      <w:pPr>
+        <w:rPr>
+          <w:sz w:val="24"/>
+          <w:szCs w:val="24"/>
+        </w:rPr>
+      </w:pPr>
+      <w:r>
+        <w:rPr>
+          <w:sz w:val="24"/>
+          <w:szCs w:val="24"/>
+        </w:rPr>
+        <w:t>-          GUI Concept Art</w:t>
       </w:r>
     </w:p>
     <w:p>

</xml_diff>